<commit_message>
feat: Update ApexMomentumProBizFinal and add new files
</commit_message>
<xml_diff>
--- a/Market Readiness Indicator – Product Requirements Document (prd).docx
+++ b/Market Readiness Indicator – Product Requirements Document (prd).docx
@@ -84,8 +84,13 @@
         <w:rPr>
           <w:noProof/>
         </w:rPr>
+      </w:r>
+      <w:r>
+        <w:rPr>
+          <w:noProof/>
+        </w:rPr>
         <w:pict w14:anchorId="6FD84769">
-          <v:rect id="_x0000_i1045" alt="" style="width:468pt;height:.05pt;mso-width-percent:0;mso-height-percent:0;mso-width-percent:0;mso-height-percent:0" o:hralign="center" o:hrstd="t" o:hr="t"/>
+          <v:rect id="_x0000_i1025" alt="" style="width:468pt;height:.05pt;mso-width-percent:0;mso-height-percent:0;mso-width-percent:0;mso-height-percent:0" o:hralign="center" o:hrstd="t" o:hr="t"/>
         </w:pict>
       </w:r>
     </w:p>
@@ -148,8 +153,13 @@
         <w:rPr>
           <w:noProof/>
         </w:rPr>
+      </w:r>
+      <w:r>
+        <w:rPr>
+          <w:noProof/>
+        </w:rPr>
         <w:pict w14:anchorId="1086F01F">
-          <v:rect id="_x0000_i1044" alt="" style="width:468pt;height:.05pt;mso-width-percent:0;mso-height-percent:0;mso-width-percent:0;mso-height-percent:0" o:hralign="center" o:hrstd="t" o:hr="t"/>
+          <v:rect id="_x0000_i1026" alt="" style="width:468pt;height:.05pt;mso-width-percent:0;mso-height-percent:0;mso-width-percent:0;mso-height-percent:0" o:hralign="center" o:hrstd="t" o:hr="t"/>
         </w:pict>
       </w:r>
     </w:p>
@@ -209,8 +219,13 @@
         <w:rPr>
           <w:noProof/>
         </w:rPr>
+      </w:r>
+      <w:r>
+        <w:rPr>
+          <w:noProof/>
+        </w:rPr>
         <w:pict w14:anchorId="12D07664">
-          <v:rect id="_x0000_i1043" alt="" style="width:468pt;height:.05pt;mso-width-percent:0;mso-height-percent:0;mso-width-percent:0;mso-height-percent:0" o:hralign="center" o:hrstd="t" o:hr="t"/>
+          <v:rect id="_x0000_i1027" alt="" style="width:468pt;height:.05pt;mso-width-percent:0;mso-height-percent:0;mso-width-percent:0;mso-height-percent:0" o:hralign="center" o:hrstd="t" o:hr="t"/>
         </w:pict>
       </w:r>
     </w:p>
@@ -345,8 +360,13 @@
         <w:rPr>
           <w:noProof/>
         </w:rPr>
+      </w:r>
+      <w:r>
+        <w:rPr>
+          <w:noProof/>
+        </w:rPr>
         <w:pict w14:anchorId="6CDE1083">
-          <v:rect id="_x0000_i1042" alt="" style="width:468pt;height:.05pt;mso-width-percent:0;mso-height-percent:0;mso-width-percent:0;mso-height-percent:0" o:hralign="center" o:hrstd="t" o:hr="t"/>
+          <v:rect id="_x0000_i1028" alt="" style="width:468pt;height:.05pt;mso-width-percent:0;mso-height-percent:0;mso-width-percent:0;mso-height-percent:0" o:hralign="center" o:hrstd="t" o:hr="t"/>
         </w:pict>
       </w:r>
     </w:p>
@@ -378,12 +398,21 @@
           <w:numId w:val="4"/>
         </w:numPr>
       </w:pPr>
+      <w:proofErr w:type="spellStart"/>
       <w:r>
         <w:rPr>
           <w:b/>
           <w:bCs/>
         </w:rPr>
-        <w:t>TradingView native indicator (Pine Script)</w:t>
+        <w:t>TradingView</w:t>
+      </w:r>
+      <w:proofErr w:type="spellEnd"/>
+      <w:r>
+        <w:rPr>
+          <w:b/>
+          <w:bCs/>
+        </w:rPr>
+        <w:t xml:space="preserve"> native indicator (Pine Script)</w:t>
       </w:r>
     </w:p>
     <w:p>
@@ -485,8 +514,13 @@
         <w:rPr>
           <w:noProof/>
         </w:rPr>
+      </w:r>
+      <w:r>
+        <w:rPr>
+          <w:noProof/>
+        </w:rPr>
         <w:pict w14:anchorId="76701F4F">
-          <v:rect id="_x0000_i1041" alt="" style="width:468pt;height:.05pt;mso-width-percent:0;mso-height-percent:0;mso-width-percent:0;mso-height-percent:0" o:hralign="center" o:hrstd="t" o:hr="t"/>
+          <v:rect id="_x0000_i1029" alt="" style="width:468pt;height:.05pt;mso-width-percent:0;mso-height-percent:0;mso-width-percent:0;mso-height-percent:0" o:hralign="center" o:hrstd="t" o:hr="t"/>
         </w:pict>
       </w:r>
     </w:p>
@@ -620,8 +654,13 @@
         </w:numPr>
       </w:pPr>
       <w:r>
-        <w:t>Not an optimizer or backtester</w:t>
-      </w:r>
+        <w:t xml:space="preserve">Not an optimizer or </w:t>
+      </w:r>
+      <w:proofErr w:type="spellStart"/>
+      <w:r>
+        <w:t>backtester</w:t>
+      </w:r>
+      <w:proofErr w:type="spellEnd"/>
     </w:p>
     <w:p>
       <w:pPr>
@@ -640,8 +679,13 @@
         <w:rPr>
           <w:noProof/>
         </w:rPr>
+      </w:r>
+      <w:r>
+        <w:rPr>
+          <w:noProof/>
+        </w:rPr>
         <w:pict w14:anchorId="3470333F">
-          <v:rect id="_x0000_i1040" alt="" style="width:468pt;height:.05pt;mso-width-percent:0;mso-height-percent:0;mso-width-percent:0;mso-height-percent:0" o:hralign="center" o:hrstd="t" o:hr="t"/>
+          <v:rect id="_x0000_i1030" alt="" style="width:468pt;height:.05pt;mso-width-percent:0;mso-height-percent:0;mso-width-percent:0;mso-height-percent:0" o:hralign="center" o:hrstd="t" o:hr="t"/>
         </w:pict>
       </w:r>
     </w:p>
@@ -702,8 +746,13 @@
         <w:rPr>
           <w:noProof/>
         </w:rPr>
+      </w:r>
+      <w:r>
+        <w:rPr>
+          <w:noProof/>
+        </w:rPr>
         <w:pict w14:anchorId="6C3CE6AB">
-          <v:rect id="_x0000_i1039" alt="" style="width:468pt;height:.05pt;mso-width-percent:0;mso-height-percent:0;mso-width-percent:0;mso-height-percent:0" o:hralign="center" o:hrstd="t" o:hr="t"/>
+          <v:rect id="_x0000_i1031" alt="" style="width:468pt;height:.05pt;mso-width-percent:0;mso-height-percent:0;mso-width-percent:0;mso-height-percent:0" o:hralign="center" o:hrstd="t" o:hr="t"/>
         </w:pict>
       </w:r>
     </w:p>
@@ -805,8 +854,13 @@
         <w:rPr>
           <w:noProof/>
         </w:rPr>
+      </w:r>
+      <w:r>
+        <w:rPr>
+          <w:noProof/>
+        </w:rPr>
         <w:pict w14:anchorId="5D44A40D">
-          <v:rect id="_x0000_i1038" alt="" style="width:468pt;height:.05pt;mso-width-percent:0;mso-height-percent:0;mso-width-percent:0;mso-height-percent:0" o:hralign="center" o:hrstd="t" o:hr="t"/>
+          <v:rect id="_x0000_i1032" alt="" style="width:468pt;height:.05pt;mso-width-percent:0;mso-height-percent:0;mso-width-percent:0;mso-height-percent:0" o:hralign="center" o:hrstd="t" o:hr="t"/>
         </w:pict>
       </w:r>
     </w:p>
@@ -846,7 +900,10 @@
         </w:numPr>
       </w:pPr>
       <w:r>
-        <w:t xml:space="preserve">🟢 </w:t>
+        <w:t>🟢</w:t>
+      </w:r>
+      <w:r>
+        <w:t xml:space="preserve"> </w:t>
       </w:r>
       <w:r>
         <w:rPr>
@@ -865,7 +922,10 @@
         </w:numPr>
       </w:pPr>
       <w:r>
-        <w:t xml:space="preserve">🟡 </w:t>
+        <w:t>🟡</w:t>
+      </w:r>
+      <w:r>
+        <w:t xml:space="preserve"> </w:t>
       </w:r>
       <w:r>
         <w:rPr>
@@ -884,7 +944,10 @@
         </w:numPr>
       </w:pPr>
       <w:r>
-        <w:t xml:space="preserve">🔴 </w:t>
+        <w:t>🔴</w:t>
+      </w:r>
+      <w:r>
+        <w:t xml:space="preserve"> </w:t>
       </w:r>
       <w:r>
         <w:rPr>
@@ -917,8 +980,13 @@
         <w:rPr>
           <w:noProof/>
         </w:rPr>
+      </w:r>
+      <w:r>
+        <w:rPr>
+          <w:noProof/>
+        </w:rPr>
         <w:pict w14:anchorId="0CB6770A">
-          <v:rect id="_x0000_i1037" alt="" style="width:468pt;height:.05pt;mso-width-percent:0;mso-height-percent:0;mso-width-percent:0;mso-height-percent:0" o:hralign="center" o:hrstd="t" o:hr="t"/>
+          <v:rect id="_x0000_i1033" alt="" style="width:468pt;height:.05pt;mso-width-percent:0;mso-height-percent:0;mso-width-percent:0;mso-height-percent:0" o:hralign="center" o:hrstd="t" o:hr="t"/>
         </w:pict>
       </w:r>
     </w:p>
@@ -994,8 +1062,13 @@
         <w:rPr>
           <w:noProof/>
         </w:rPr>
+      </w:r>
+      <w:r>
+        <w:rPr>
+          <w:noProof/>
+        </w:rPr>
         <w:pict w14:anchorId="0DD590A0">
-          <v:rect id="_x0000_i1036" alt="" style="width:468pt;height:.05pt;mso-width-percent:0;mso-height-percent:0;mso-width-percent:0;mso-height-percent:0" o:hralign="center" o:hrstd="t" o:hr="t"/>
+          <v:rect id="_x0000_i1034" alt="" style="width:468pt;height:.05pt;mso-width-percent:0;mso-height-percent:0;mso-width-percent:0;mso-height-percent:0" o:hralign="center" o:hrstd="t" o:hr="t"/>
         </w:pict>
       </w:r>
     </w:p>
@@ -1065,6 +1138,11 @@
       </w:r>
     </w:p>
     <w:p>
+      <w:r>
+        <w:rPr>
+          <w:noProof/>
+        </w:rPr>
+      </w:r>
       <w:r>
         <w:rPr>
           <w:noProof/>
@@ -1135,8 +1213,13 @@
         <w:rPr>
           <w:noProof/>
         </w:rPr>
+      </w:r>
+      <w:r>
+        <w:rPr>
+          <w:noProof/>
+        </w:rPr>
         <w:pict w14:anchorId="1150D765">
-          <v:rect id="_x0000_i1034" alt="" style="width:468pt;height:.05pt;mso-width-percent:0;mso-height-percent:0;mso-width-percent:0;mso-height-percent:0" o:hralign="center" o:hrstd="t" o:hr="t"/>
+          <v:rect id="_x0000_i1036" alt="" style="width:468pt;height:.05pt;mso-width-percent:0;mso-height-percent:0;mso-width-percent:0;mso-height-percent:0" o:hralign="center" o:hrstd="t" o:hr="t"/>
         </w:pict>
       </w:r>
     </w:p>
@@ -1155,7 +1238,15 @@
         <w:pStyle w:val="FirstParagraph"/>
       </w:pPr>
       <w:r>
-        <w:t>The engine evaluates four independent but interacting dimensions:</w:t>
+        <w:t xml:space="preserve">The engine evaluates four </w:t>
+      </w:r>
+      <w:proofErr w:type="gramStart"/>
+      <w:r>
+        <w:t>independent</w:t>
+      </w:r>
+      <w:proofErr w:type="gramEnd"/>
+      <w:r>
+        <w:t xml:space="preserve"> but interacting dimensions:</w:t>
       </w:r>
     </w:p>
     <w:p>
@@ -1247,8 +1338,13 @@
         <w:rPr>
           <w:noProof/>
         </w:rPr>
+      </w:r>
+      <w:r>
+        <w:rPr>
+          <w:noProof/>
+        </w:rPr>
         <w:pict w14:anchorId="0647B239">
-          <v:rect id="_x0000_i1033" alt="" style="width:468pt;height:.05pt;mso-width-percent:0;mso-height-percent:0;mso-width-percent:0;mso-height-percent:0" o:hralign="center" o:hrstd="t" o:hr="t"/>
+          <v:rect id="_x0000_i1037" alt="" style="width:468pt;height:.05pt;mso-width-percent:0;mso-height-percent:0;mso-width-percent:0;mso-height-percent:0" o:hralign="center" o:hrstd="t" o:hr="t"/>
         </w:pict>
       </w:r>
     </w:p>
@@ -1343,8 +1439,13 @@
         <w:rPr>
           <w:noProof/>
         </w:rPr>
+      </w:r>
+      <w:r>
+        <w:rPr>
+          <w:noProof/>
+        </w:rPr>
         <w:pict w14:anchorId="5E34704A">
-          <v:rect id="_x0000_i1032" alt="" style="width:468pt;height:.05pt;mso-width-percent:0;mso-height-percent:0;mso-width-percent:0;mso-height-percent:0" o:hralign="center" o:hrstd="t" o:hr="t"/>
+          <v:rect id="_x0000_i1038" alt="" style="width:468pt;height:.05pt;mso-width-percent:0;mso-height-percent:0;mso-width-percent:0;mso-height-percent:0" o:hralign="center" o:hrstd="t" o:hr="t"/>
         </w:pict>
       </w:r>
     </w:p>
@@ -1418,8 +1519,13 @@
         <w:rPr>
           <w:noProof/>
         </w:rPr>
+      </w:r>
+      <w:r>
+        <w:rPr>
+          <w:noProof/>
+        </w:rPr>
         <w:pict w14:anchorId="76DA53A4">
-          <v:rect id="_x0000_i1031" alt="" style="width:468pt;height:.05pt;mso-width-percent:0;mso-height-percent:0;mso-width-percent:0;mso-height-percent:0" o:hralign="center" o:hrstd="t" o:hr="t"/>
+          <v:rect id="_x0000_i1039" alt="" style="width:468pt;height:.05pt;mso-width-percent:0;mso-height-percent:0;mso-width-percent:0;mso-height-percent:0" o:hralign="center" o:hrstd="t" o:hr="t"/>
         </w:pict>
       </w:r>
     </w:p>
@@ -1481,8 +1587,13 @@
         <w:rPr>
           <w:noProof/>
         </w:rPr>
+      </w:r>
+      <w:r>
+        <w:rPr>
+          <w:noProof/>
+        </w:rPr>
         <w:pict w14:anchorId="7C5701B8">
-          <v:rect id="_x0000_i1030" alt="" style="width:468pt;height:.05pt;mso-width-percent:0;mso-height-percent:0;mso-width-percent:0;mso-height-percent:0" o:hralign="center" o:hrstd="t" o:hr="t"/>
+          <v:rect id="_x0000_i1040" alt="" style="width:468pt;height:.05pt;mso-width-percent:0;mso-height-percent:0;mso-width-percent:0;mso-height-percent:0" o:hralign="center" o:hrstd="t" o:hr="t"/>
         </w:pict>
       </w:r>
     </w:p>
@@ -1533,8 +1644,13 @@
         <w:rPr>
           <w:noProof/>
         </w:rPr>
+      </w:r>
+      <w:r>
+        <w:rPr>
+          <w:noProof/>
+        </w:rPr>
         <w:pict w14:anchorId="357BF0A1">
-          <v:rect id="_x0000_i1029" alt="" style="width:468pt;height:.05pt;mso-width-percent:0;mso-height-percent:0;mso-width-percent:0;mso-height-percent:0" o:hralign="center" o:hrstd="t" o:hr="t"/>
+          <v:rect id="_x0000_i1041" alt="" style="width:468pt;height:.05pt;mso-width-percent:0;mso-height-percent:0;mso-width-percent:0;mso-height-percent:0" o:hralign="center" o:hrstd="t" o:hr="t"/>
         </w:pict>
       </w:r>
     </w:p>
@@ -1601,8 +1717,13 @@
         <w:rPr>
           <w:noProof/>
         </w:rPr>
+      </w:r>
+      <w:r>
+        <w:rPr>
+          <w:noProof/>
+        </w:rPr>
         <w:pict w14:anchorId="7F61D88D">
-          <v:rect id="_x0000_i1028" alt="" style="width:468pt;height:.05pt;mso-width-percent:0;mso-height-percent:0;mso-width-percent:0;mso-height-percent:0" o:hralign="center" o:hrstd="t" o:hr="t"/>
+          <v:rect id="_x0000_i1042" alt="" style="width:468pt;height:.05pt;mso-width-percent:0;mso-height-percent:0;mso-width-percent:0;mso-height-percent:0" o:hralign="center" o:hrstd="t" o:hr="t"/>
         </w:pict>
       </w:r>
     </w:p>
@@ -1629,8 +1750,13 @@
         <w:rPr>
           <w:noProof/>
         </w:rPr>
+      </w:r>
+      <w:r>
+        <w:rPr>
+          <w:noProof/>
+        </w:rPr>
         <w:pict w14:anchorId="3C92E8B8">
-          <v:rect id="_x0000_i1027" alt="" style="width:468pt;height:.05pt;mso-width-percent:0;mso-height-percent:0;mso-width-percent:0;mso-height-percent:0" o:hralign="center" o:hrstd="t" o:hr="t"/>
+          <v:rect id="_x0000_i1043" alt="" style="width:468pt;height:.05pt;mso-width-percent:0;mso-height-percent:0;mso-width-percent:0;mso-height-percent:0" o:hralign="center" o:hrstd="t" o:hr="t"/>
         </w:pict>
       </w:r>
     </w:p>
@@ -1659,8 +1785,13 @@
         <w:t>never</w:t>
       </w:r>
       <w:r>
-        <w:t>: - Pick stocks - Generate trade signals - Predict price - Replace trader judgment - Compete with TradingView</w:t>
-      </w:r>
+        <w:t xml:space="preserve">: - Pick stocks - Generate trade signals - Predict price - Replace trader judgment - Compete with </w:t>
+      </w:r>
+      <w:proofErr w:type="spellStart"/>
+      <w:r>
+        <w:t>TradingView</w:t>
+      </w:r>
+      <w:proofErr w:type="spellEnd"/>
     </w:p>
     <w:p>
       <w:r>
@@ -1668,8 +1799,13 @@
           <w:noProof/>
         </w:rPr>
         <w:lastRenderedPageBreak/>
+      </w:r>
+      <w:r>
+        <w:rPr>
+          <w:noProof/>
+        </w:rPr>
         <w:pict w14:anchorId="0163DC49">
-          <v:rect id="_x0000_i1026" alt="" style="width:468pt;height:.05pt;mso-width-percent:0;mso-height-percent:0;mso-width-percent:0;mso-height-percent:0" o:hralign="center" o:hrstd="t" o:hr="t"/>
+          <v:rect id="_x0000_i1044" alt="" style="width:468pt;height:.05pt;mso-width-percent:0;mso-height-percent:0;mso-width-percent:0;mso-height-percent:0" o:hralign="center" o:hrstd="t" o:hr="t"/>
         </w:pict>
       </w:r>
     </w:p>
@@ -1728,8 +1864,13 @@
         </w:numPr>
       </w:pPr>
       <w:r>
-        <w:t>AI optimization or backtesting</w:t>
-      </w:r>
+        <w:t xml:space="preserve">AI optimization or </w:t>
+      </w:r>
+      <w:proofErr w:type="spellStart"/>
+      <w:r>
+        <w:t>backtesting</w:t>
+      </w:r>
+      <w:proofErr w:type="spellEnd"/>
     </w:p>
     <w:p>
       <w:pPr>
@@ -1744,8 +1885,13 @@
         <w:rPr>
           <w:noProof/>
         </w:rPr>
+      </w:r>
+      <w:r>
+        <w:rPr>
+          <w:noProof/>
+        </w:rPr>
         <w:pict w14:anchorId="7C50E26F">
-          <v:rect id="_x0000_i1025" alt="" style="width:468pt;height:.05pt;mso-width-percent:0;mso-height-percent:0;mso-width-percent:0;mso-height-percent:0" o:hralign="center" o:hrstd="t" o:hr="t"/>
+          <v:rect id="_x0000_i1045" alt="" style="width:468pt;height:.05pt;mso-width-percent:0;mso-height-percent:0;mso-width-percent:0;mso-height-percent:0" o:hralign="center" o:hrstd="t" o:hr="t"/>
         </w:pict>
       </w:r>
     </w:p>

</xml_diff>